<commit_message>
suggested edits from doctor
</commit_message>
<xml_diff>
--- a/FDRS.docx
+++ b/FDRS.docx
@@ -1,6 +1,6 @@
 
 <file path=word/document.xml><?xml version="1.0" encoding="utf-8"?>
-<w:document xmlns:wpc="http://schemas.microsoft.com/office/word/2010/wordprocessingCanvas" xmlns:cx="http://schemas.microsoft.com/office/drawing/2014/chartex" xmlns:cx1="http://schemas.microsoft.com/office/drawing/2015/9/8/chartex" xmlns:mc="http://schemas.openxmlformats.org/markup-compatibility/2006" xmlns:o="urn:schemas-microsoft-com:office:office" xmlns:r="http://schemas.openxmlformats.org/officeDocument/2006/relationships" xmlns:m="http://schemas.openxmlformats.org/officeDocument/2006/math" xmlns:v="urn:schemas-microsoft-com:vml" xmlns:wp14="http://schemas.microsoft.com/office/word/2010/wordprocessingDrawing" xmlns:wp="http://schemas.openxmlformats.org/drawingml/2006/wordprocessingDrawing" xmlns:w10="urn:schemas-microsoft-com:office:word" xmlns:w="http://schemas.openxmlformats.org/wordprocessingml/2006/main" xmlns:w14="http://schemas.microsoft.com/office/word/2010/wordml" xmlns:w15="http://schemas.microsoft.com/office/word/2012/wordml" xmlns:w16se="http://schemas.microsoft.com/office/word/2015/wordml/symex" xmlns:wpg="http://schemas.microsoft.com/office/word/2010/wordprocessingGroup" xmlns:wpi="http://schemas.microsoft.com/office/word/2010/wordprocessingInk" xmlns:wne="http://schemas.microsoft.com/office/word/2006/wordml" xmlns:wps="http://schemas.microsoft.com/office/word/2010/wordprocessingShape" mc:Ignorable="w14 w15 w16se wp14">
+<w:document xmlns:wpc="http://schemas.microsoft.com/office/word/2010/wordprocessingCanvas" xmlns:cx="http://schemas.microsoft.com/office/drawing/2014/chartex" xmlns:cx1="http://schemas.microsoft.com/office/drawing/2015/9/8/chartex" xmlns:cx2="http://schemas.microsoft.com/office/drawing/2015/10/21/chartex" xmlns:cx3="http://schemas.microsoft.com/office/drawing/2016/5/9/chartex" xmlns:cx4="http://schemas.microsoft.com/office/drawing/2016/5/10/chartex" xmlns:cx5="http://schemas.microsoft.com/office/drawing/2016/5/11/chartex" xmlns:cx6="http://schemas.microsoft.com/office/drawing/2016/5/12/chartex" xmlns:cx7="http://schemas.microsoft.com/office/drawing/2016/5/13/chartex" xmlns:cx8="http://schemas.microsoft.com/office/drawing/2016/5/14/chartex" xmlns:mc="http://schemas.openxmlformats.org/markup-compatibility/2006" xmlns:aink="http://schemas.microsoft.com/office/drawing/2016/ink" xmlns:am3d="http://schemas.microsoft.com/office/drawing/2017/model3d" xmlns:o="urn:schemas-microsoft-com:office:office" xmlns:oel="http://schemas.microsoft.com/office/2019/extlst" xmlns:r="http://schemas.openxmlformats.org/officeDocument/2006/relationships" xmlns:m="http://schemas.openxmlformats.org/officeDocument/2006/math" xmlns:v="urn:schemas-microsoft-com:vml" xmlns:wp14="http://schemas.microsoft.com/office/word/2010/wordprocessingDrawing" xmlns:wp="http://schemas.openxmlformats.org/drawingml/2006/wordprocessingDrawing" xmlns:w10="urn:schemas-microsoft-com:office:word" xmlns:w="http://schemas.openxmlformats.org/wordprocessingml/2006/main" xmlns:w14="http://schemas.microsoft.com/office/word/2010/wordml" xmlns:w15="http://schemas.microsoft.com/office/word/2012/wordml" xmlns:w16cex="http://schemas.microsoft.com/office/word/2018/wordml/cex" xmlns:w16cid="http://schemas.microsoft.com/office/word/2016/wordml/cid" xmlns:w16="http://schemas.microsoft.com/office/word/2018/wordml" xmlns:w16sdtdh="http://schemas.microsoft.com/office/word/2020/wordml/sdtdatahash" xmlns:w16se="http://schemas.microsoft.com/office/word/2015/wordml/symex" xmlns:wpg="http://schemas.microsoft.com/office/word/2010/wordprocessingGroup" xmlns:wpi="http://schemas.microsoft.com/office/word/2010/wordprocessingInk" xmlns:wne="http://schemas.microsoft.com/office/word/2006/wordml" xmlns:wps="http://schemas.microsoft.com/office/word/2010/wordprocessingShape" mc:Ignorable="w14 w15 w16se w16cid w16 w16cex w16sdtdh wp14">
   <w:body>
     <w:p>
       <w:pPr>
@@ -396,7 +396,6 @@
                 <w:rtl/>
               </w:rPr>
             </w:pPr>
-            <w:proofErr w:type="spellStart"/>
             <w:r>
               <w:rPr>
                 <w:b/>
@@ -404,9 +403,9 @@
                 <w:sz w:val="30"/>
                 <w:szCs w:val="30"/>
               </w:rPr>
-              <w:t>Anas</w:t>
-            </w:r>
-            <w:proofErr w:type="spellEnd"/>
+              <w:t xml:space="preserve">Anas </w:t>
+            </w:r>
+            <w:proofErr w:type="spellStart"/>
             <w:r>
               <w:rPr>
                 <w:b/>
@@ -414,17 +413,7 @@
                 <w:sz w:val="30"/>
                 <w:szCs w:val="30"/>
               </w:rPr>
-              <w:t xml:space="preserve"> </w:t>
-            </w:r>
-            <w:proofErr w:type="spellStart"/>
-            <w:r>
-              <w:rPr>
-                <w:b/>
-                <w:bCs/>
-                <w:sz w:val="30"/>
-                <w:szCs w:val="30"/>
-              </w:rPr>
-              <w:t>asyed</w:t>
+              <w:t>alseid</w:t>
             </w:r>
             <w:proofErr w:type="spellEnd"/>
           </w:p>
@@ -662,14 +651,52 @@
           <w:sz w:val="28"/>
           <w:szCs w:val="28"/>
         </w:rPr>
-        <w:t>Semester / Academic Year</w:t>
+        <w:t>2</w:t>
       </w:r>
       <w:r>
         <w:rPr>
           <w:sz w:val="28"/>
           <w:szCs w:val="28"/>
+          <w:vertAlign w:val="superscript"/>
+        </w:rPr>
+        <w:t>nd</w:t>
+      </w:r>
+      <w:r>
+        <w:rPr>
+          <w:sz w:val="28"/>
+          <w:szCs w:val="28"/>
         </w:rPr>
         <w:t xml:space="preserve"> </w:t>
+      </w:r>
+      <w:proofErr w:type="gramStart"/>
+      <w:r>
+        <w:rPr>
+          <w:sz w:val="28"/>
+          <w:szCs w:val="28"/>
+        </w:rPr>
+        <w:t xml:space="preserve">Semester </w:t>
+      </w:r>
+      <w:r>
+        <w:rPr>
+          <w:sz w:val="28"/>
+          <w:szCs w:val="28"/>
+        </w:rPr>
+        <w:t xml:space="preserve"> /</w:t>
+      </w:r>
+      <w:proofErr w:type="gramEnd"/>
+      <w:r>
+        <w:rPr>
+          <w:sz w:val="28"/>
+          <w:szCs w:val="28"/>
+        </w:rPr>
+        <w:t xml:space="preserve"> </w:t>
+      </w:r>
+      <w:r>
+        <w:rPr>
+          <w:sz w:val="28"/>
+          <w:szCs w:val="28"/>
+        </w:rPr>
+        <w:t>2022-2023</w:t>
       </w:r>
     </w:p>
     <w:p>
@@ -1323,14 +1350,6 @@
       <w:pPr>
         <w:jc w:val="center"/>
       </w:pPr>
-    </w:p>
-    <w:p>
-      <w:pPr>
-        <w:jc w:val="center"/>
-      </w:pPr>
-      <w:r>
-        <w:t>..</w:t>
-      </w:r>
     </w:p>
     <w:p/>
     <w:p>
@@ -7836,13 +7855,8 @@
                 <w:numId w:val="4"/>
               </w:numPr>
             </w:pPr>
-            <w:proofErr w:type="spellStart"/>
-            <w:r>
-              <w:t>Anas</w:t>
-            </w:r>
-            <w:proofErr w:type="spellEnd"/>
-            <w:r>
-              <w:t xml:space="preserve"> </w:t>
+            <w:r>
+              <w:t xml:space="preserve">Anas </w:t>
             </w:r>
             <w:proofErr w:type="spellStart"/>
             <w:r>
@@ -12965,16 +12979,6 @@
         <w:bidi w:val="0"/>
       </w:pPr>
     </w:p>
-    <w:p>
-      <w:pPr>
-        <w:bidi w:val="0"/>
-      </w:pPr>
-    </w:p>
-    <w:p>
-      <w:pPr>
-        <w:bidi w:val="0"/>
-      </w:pPr>
-    </w:p>
     <w:tbl>
       <w:tblPr>
         <w:tblStyle w:val="TableGrid1"/>
@@ -13683,31 +13687,6 @@
         <w:bidi w:val="0"/>
       </w:pPr>
     </w:p>
-    <w:p>
-      <w:pPr>
-        <w:bidi w:val="0"/>
-      </w:pPr>
-    </w:p>
-    <w:p>
-      <w:pPr>
-        <w:bidi w:val="0"/>
-      </w:pPr>
-    </w:p>
-    <w:p>
-      <w:pPr>
-        <w:bidi w:val="0"/>
-      </w:pPr>
-    </w:p>
-    <w:p>
-      <w:pPr>
-        <w:bidi w:val="0"/>
-      </w:pPr>
-    </w:p>
-    <w:p>
-      <w:pPr>
-        <w:bidi w:val="0"/>
-      </w:pPr>
-    </w:p>
     <w:tbl>
       <w:tblPr>
         <w:tblStyle w:val="TableGrid1"/>
@@ -14315,7 +14294,6 @@
                 <w:bCs/>
                 <w:sz w:val="24"/>
               </w:rPr>
-              <w:lastRenderedPageBreak/>
               <w:t>Post-condition:</w:t>
             </w:r>
           </w:p>
@@ -14932,7 +14910,6 @@
                 <w:bCs/>
                 <w:sz w:val="24"/>
               </w:rPr>
-              <w:lastRenderedPageBreak/>
               <w:t>Alternative Flow of events:</w:t>
             </w:r>
           </w:p>
@@ -14992,6 +14969,7 @@
                 <w:bCs/>
                 <w:sz w:val="24"/>
               </w:rPr>
+              <w:lastRenderedPageBreak/>
               <w:t>Post-condition:</w:t>
             </w:r>
           </w:p>
@@ -15632,7 +15610,6 @@
                 <w:bCs/>
                 <w:sz w:val="24"/>
               </w:rPr>
-              <w:lastRenderedPageBreak/>
               <w:t>Alternative Flow of events:</w:t>
             </w:r>
           </w:p>
@@ -15723,6 +15700,7 @@
                 <w:bCs/>
                 <w:sz w:val="24"/>
               </w:rPr>
+              <w:lastRenderedPageBreak/>
               <w:t>Post-condition:</w:t>
             </w:r>
           </w:p>
@@ -20406,8 +20384,6 @@
           </wp:inline>
         </w:drawing>
       </w:r>
-      <w:bookmarkStart w:id="73" w:name="_GoBack"/>
-      <w:bookmarkEnd w:id="73"/>
       <w:r>
         <w:fldChar w:fldCharType="begin"/>
       </w:r>
@@ -20442,9 +20418,9 @@
       <w:pPr>
         <w:pStyle w:val="Heading1"/>
       </w:pPr>
-      <w:bookmarkStart w:id="74" w:name="_Toc187588536"/>
-      <w:bookmarkStart w:id="75" w:name="_Toc86010536"/>
-      <w:bookmarkStart w:id="76" w:name="_Toc135920506"/>
+      <w:bookmarkStart w:id="73" w:name="_Toc187588536"/>
+      <w:bookmarkStart w:id="74" w:name="_Toc86010536"/>
+      <w:bookmarkStart w:id="75" w:name="_Toc135920506"/>
       <w:r>
         <w:lastRenderedPageBreak/>
         <w:t xml:space="preserve">Chapter </w:t>
@@ -20455,12 +20431,12 @@
       <w:r>
         <w:t>:  Conclusion</w:t>
       </w:r>
+      <w:bookmarkEnd w:id="73"/>
+      <w:r>
+        <w:t xml:space="preserve"> &amp; Future Work</w:t>
+      </w:r>
       <w:bookmarkEnd w:id="74"/>
-      <w:r>
-        <w:t xml:space="preserve"> &amp; Future Work</w:t>
-      </w:r>
       <w:bookmarkEnd w:id="75"/>
-      <w:bookmarkEnd w:id="76"/>
       <w:r>
         <w:t xml:space="preserve">  </w:t>
       </w:r>
@@ -20487,15 +20463,16 @@
           <w:szCs w:val="28"/>
         </w:rPr>
       </w:pPr>
-      <w:bookmarkStart w:id="77" w:name="_Toc24290460"/>
-      <w:bookmarkStart w:id="78" w:name="_Toc24290532"/>
-      <w:bookmarkStart w:id="79" w:name="_Toc86010472"/>
-      <w:bookmarkStart w:id="80" w:name="_Toc86010537"/>
-      <w:bookmarkStart w:id="81" w:name="_Toc122507357"/>
-      <w:bookmarkStart w:id="82" w:name="_Toc122507390"/>
-      <w:bookmarkStart w:id="83" w:name="_Toc135628172"/>
-      <w:bookmarkStart w:id="84" w:name="_Toc135648262"/>
-      <w:bookmarkStart w:id="85" w:name="_Toc135920507"/>
+      <w:bookmarkStart w:id="76" w:name="_Toc24290460"/>
+      <w:bookmarkStart w:id="77" w:name="_Toc24290532"/>
+      <w:bookmarkStart w:id="78" w:name="_Toc86010472"/>
+      <w:bookmarkStart w:id="79" w:name="_Toc86010537"/>
+      <w:bookmarkStart w:id="80" w:name="_Toc122507357"/>
+      <w:bookmarkStart w:id="81" w:name="_Toc122507390"/>
+      <w:bookmarkStart w:id="82" w:name="_Toc135628172"/>
+      <w:bookmarkStart w:id="83" w:name="_Toc135648262"/>
+      <w:bookmarkStart w:id="84" w:name="_Toc135920507"/>
+      <w:bookmarkEnd w:id="76"/>
       <w:bookmarkEnd w:id="77"/>
       <w:bookmarkEnd w:id="78"/>
       <w:bookmarkEnd w:id="79"/>
@@ -20504,7 +20481,6 @@
       <w:bookmarkEnd w:id="82"/>
       <w:bookmarkEnd w:id="83"/>
       <w:bookmarkEnd w:id="84"/>
-      <w:bookmarkEnd w:id="85"/>
     </w:p>
     <w:p>
       <w:pPr>
@@ -20525,7 +20501,7 @@
           <w:szCs w:val="28"/>
         </w:rPr>
       </w:pPr>
-      <w:bookmarkStart w:id="86" w:name="_Toc135920508"/>
+      <w:bookmarkStart w:id="85" w:name="_Toc135920508"/>
       <w:r>
         <w:rPr>
           <w:rFonts w:asciiTheme="minorHAnsi" w:eastAsia="Times" w:hAnsiTheme="minorHAnsi" w:cstheme="minorHAnsi"/>
@@ -20535,7 +20511,7 @@
         </w:rPr>
         <w:t>Conclusion</w:t>
       </w:r>
-      <w:bookmarkEnd w:id="86"/>
+      <w:bookmarkEnd w:id="85"/>
     </w:p>
     <w:p>
       <w:pPr>
@@ -20647,7 +20623,7 @@
           <w:szCs w:val="28"/>
         </w:rPr>
       </w:pPr>
-      <w:bookmarkStart w:id="87" w:name="_Toc135920509"/>
+      <w:bookmarkStart w:id="86" w:name="_Toc135920509"/>
       <w:r>
         <w:rPr>
           <w:rFonts w:asciiTheme="minorHAnsi" w:eastAsia="Times" w:hAnsiTheme="minorHAnsi" w:cstheme="minorHAnsi"/>
@@ -20657,7 +20633,7 @@
         </w:rPr>
         <w:t>Future work</w:t>
       </w:r>
-      <w:bookmarkEnd w:id="87"/>
+      <w:bookmarkEnd w:id="86"/>
     </w:p>
     <w:p>
       <w:pPr>
@@ -20793,25 +20769,25 @@
         </w:tabs>
         <w:bidi w:val="0"/>
       </w:pPr>
-      <w:bookmarkStart w:id="88" w:name="_Toc187588538"/>
+      <w:bookmarkStart w:id="87" w:name="_Toc187588538"/>
       <w:r>
         <w:rPr>
           <w:sz w:val="24"/>
         </w:rPr>
         <w:br w:type="page"/>
       </w:r>
-      <w:bookmarkEnd w:id="88"/>
+      <w:bookmarkEnd w:id="87"/>
     </w:p>
     <w:p>
       <w:pPr>
         <w:pStyle w:val="Heading1"/>
       </w:pPr>
-      <w:bookmarkStart w:id="89" w:name="_Toc135920510"/>
+      <w:bookmarkStart w:id="88" w:name="_Toc135920510"/>
       <w:r>
         <w:lastRenderedPageBreak/>
         <w:t>References</w:t>
       </w:r>
-      <w:bookmarkEnd w:id="89"/>
+      <w:bookmarkEnd w:id="88"/>
     </w:p>
     <w:p>
       <w:pPr>
@@ -21004,7 +20980,7 @@
 </file>
 
 <file path=word/endnotes.xml><?xml version="1.0" encoding="utf-8"?>
-<w:endnotes xmlns:wpc="http://schemas.microsoft.com/office/word/2010/wordprocessingCanvas" xmlns:cx="http://schemas.microsoft.com/office/drawing/2014/chartex" xmlns:cx1="http://schemas.microsoft.com/office/drawing/2015/9/8/chartex" xmlns:mc="http://schemas.openxmlformats.org/markup-compatibility/2006" xmlns:o="urn:schemas-microsoft-com:office:office" xmlns:r="http://schemas.openxmlformats.org/officeDocument/2006/relationships" xmlns:m="http://schemas.openxmlformats.org/officeDocument/2006/math" xmlns:v="urn:schemas-microsoft-com:vml" xmlns:wp14="http://schemas.microsoft.com/office/word/2010/wordprocessingDrawing" xmlns:wp="http://schemas.openxmlformats.org/drawingml/2006/wordprocessingDrawing" xmlns:w10="urn:schemas-microsoft-com:office:word" xmlns:w="http://schemas.openxmlformats.org/wordprocessingml/2006/main" xmlns:w14="http://schemas.microsoft.com/office/word/2010/wordml" xmlns:w15="http://schemas.microsoft.com/office/word/2012/wordml" xmlns:w16se="http://schemas.microsoft.com/office/word/2015/wordml/symex" xmlns:wpg="http://schemas.microsoft.com/office/word/2010/wordprocessingGroup" xmlns:wpi="http://schemas.microsoft.com/office/word/2010/wordprocessingInk" xmlns:wne="http://schemas.microsoft.com/office/word/2006/wordml" xmlns:wps="http://schemas.microsoft.com/office/word/2010/wordprocessingShape" mc:Ignorable="w14 w15 w16se wp14">
+<w:endnotes xmlns:wpc="http://schemas.microsoft.com/office/word/2010/wordprocessingCanvas" xmlns:cx="http://schemas.microsoft.com/office/drawing/2014/chartex" xmlns:cx1="http://schemas.microsoft.com/office/drawing/2015/9/8/chartex" xmlns:cx2="http://schemas.microsoft.com/office/drawing/2015/10/21/chartex" xmlns:cx3="http://schemas.microsoft.com/office/drawing/2016/5/9/chartex" xmlns:cx4="http://schemas.microsoft.com/office/drawing/2016/5/10/chartex" xmlns:cx5="http://schemas.microsoft.com/office/drawing/2016/5/11/chartex" xmlns:cx6="http://schemas.microsoft.com/office/drawing/2016/5/12/chartex" xmlns:cx7="http://schemas.microsoft.com/office/drawing/2016/5/13/chartex" xmlns:cx8="http://schemas.microsoft.com/office/drawing/2016/5/14/chartex" xmlns:mc="http://schemas.openxmlformats.org/markup-compatibility/2006" xmlns:aink="http://schemas.microsoft.com/office/drawing/2016/ink" xmlns:am3d="http://schemas.microsoft.com/office/drawing/2017/model3d" xmlns:o="urn:schemas-microsoft-com:office:office" xmlns:oel="http://schemas.microsoft.com/office/2019/extlst" xmlns:r="http://schemas.openxmlformats.org/officeDocument/2006/relationships" xmlns:m="http://schemas.openxmlformats.org/officeDocument/2006/math" xmlns:v="urn:schemas-microsoft-com:vml" xmlns:wp14="http://schemas.microsoft.com/office/word/2010/wordprocessingDrawing" xmlns:wp="http://schemas.openxmlformats.org/drawingml/2006/wordprocessingDrawing" xmlns:w10="urn:schemas-microsoft-com:office:word" xmlns:w="http://schemas.openxmlformats.org/wordprocessingml/2006/main" xmlns:w14="http://schemas.microsoft.com/office/word/2010/wordml" xmlns:w15="http://schemas.microsoft.com/office/word/2012/wordml" xmlns:w16cex="http://schemas.microsoft.com/office/word/2018/wordml/cex" xmlns:w16cid="http://schemas.microsoft.com/office/word/2016/wordml/cid" xmlns:w16="http://schemas.microsoft.com/office/word/2018/wordml" xmlns:w16sdtdh="http://schemas.microsoft.com/office/word/2020/wordml/sdtdatahash" xmlns:w16se="http://schemas.microsoft.com/office/word/2015/wordml/symex" xmlns:wpg="http://schemas.microsoft.com/office/word/2010/wordprocessingGroup" xmlns:wpi="http://schemas.microsoft.com/office/word/2010/wordprocessingInk" xmlns:wne="http://schemas.microsoft.com/office/word/2006/wordml" xmlns:wps="http://schemas.microsoft.com/office/word/2010/wordprocessingShape" mc:Ignorable="w14 w15 w16se w16cid w16 w16cex w16sdtdh wp14">
   <w:endnote w:type="separator" w:id="-1">
     <w:p>
       <w:r>
@@ -21023,7 +20999,7 @@
 </file>
 
 <file path=word/footer1.xml><?xml version="1.0" encoding="utf-8"?>
-<w:ftr xmlns:wpc="http://schemas.microsoft.com/office/word/2010/wordprocessingCanvas" xmlns:cx="http://schemas.microsoft.com/office/drawing/2014/chartex" xmlns:cx1="http://schemas.microsoft.com/office/drawing/2015/9/8/chartex" xmlns:mc="http://schemas.openxmlformats.org/markup-compatibility/2006" xmlns:o="urn:schemas-microsoft-com:office:office" xmlns:r="http://schemas.openxmlformats.org/officeDocument/2006/relationships" xmlns:m="http://schemas.openxmlformats.org/officeDocument/2006/math" xmlns:v="urn:schemas-microsoft-com:vml" xmlns:wp14="http://schemas.microsoft.com/office/word/2010/wordprocessingDrawing" xmlns:wp="http://schemas.openxmlformats.org/drawingml/2006/wordprocessingDrawing" xmlns:w10="urn:schemas-microsoft-com:office:word" xmlns:w="http://schemas.openxmlformats.org/wordprocessingml/2006/main" xmlns:w14="http://schemas.microsoft.com/office/word/2010/wordml" xmlns:w15="http://schemas.microsoft.com/office/word/2012/wordml" xmlns:w16se="http://schemas.microsoft.com/office/word/2015/wordml/symex" xmlns:wpg="http://schemas.microsoft.com/office/word/2010/wordprocessingGroup" xmlns:wpi="http://schemas.microsoft.com/office/word/2010/wordprocessingInk" xmlns:wne="http://schemas.microsoft.com/office/word/2006/wordml" xmlns:wps="http://schemas.microsoft.com/office/word/2010/wordprocessingShape" mc:Ignorable="w14 w15 w16se wp14">
+<w:ftr xmlns:wpc="http://schemas.microsoft.com/office/word/2010/wordprocessingCanvas" xmlns:cx="http://schemas.microsoft.com/office/drawing/2014/chartex" xmlns:cx1="http://schemas.microsoft.com/office/drawing/2015/9/8/chartex" xmlns:cx2="http://schemas.microsoft.com/office/drawing/2015/10/21/chartex" xmlns:cx3="http://schemas.microsoft.com/office/drawing/2016/5/9/chartex" xmlns:cx4="http://schemas.microsoft.com/office/drawing/2016/5/10/chartex" xmlns:cx5="http://schemas.microsoft.com/office/drawing/2016/5/11/chartex" xmlns:cx6="http://schemas.microsoft.com/office/drawing/2016/5/12/chartex" xmlns:cx7="http://schemas.microsoft.com/office/drawing/2016/5/13/chartex" xmlns:cx8="http://schemas.microsoft.com/office/drawing/2016/5/14/chartex" xmlns:mc="http://schemas.openxmlformats.org/markup-compatibility/2006" xmlns:aink="http://schemas.microsoft.com/office/drawing/2016/ink" xmlns:am3d="http://schemas.microsoft.com/office/drawing/2017/model3d" xmlns:o="urn:schemas-microsoft-com:office:office" xmlns:oel="http://schemas.microsoft.com/office/2019/extlst" xmlns:r="http://schemas.openxmlformats.org/officeDocument/2006/relationships" xmlns:m="http://schemas.openxmlformats.org/officeDocument/2006/math" xmlns:v="urn:schemas-microsoft-com:vml" xmlns:wp14="http://schemas.microsoft.com/office/word/2010/wordprocessingDrawing" xmlns:wp="http://schemas.openxmlformats.org/drawingml/2006/wordprocessingDrawing" xmlns:w10="urn:schemas-microsoft-com:office:word" xmlns:w="http://schemas.openxmlformats.org/wordprocessingml/2006/main" xmlns:w14="http://schemas.microsoft.com/office/word/2010/wordml" xmlns:w15="http://schemas.microsoft.com/office/word/2012/wordml" xmlns:w16cex="http://schemas.microsoft.com/office/word/2018/wordml/cex" xmlns:w16cid="http://schemas.microsoft.com/office/word/2016/wordml/cid" xmlns:w16="http://schemas.microsoft.com/office/word/2018/wordml" xmlns:w16sdtdh="http://schemas.microsoft.com/office/word/2020/wordml/sdtdatahash" xmlns:w16se="http://schemas.microsoft.com/office/word/2015/wordml/symex" xmlns:wpg="http://schemas.microsoft.com/office/word/2010/wordprocessingGroup" xmlns:wpi="http://schemas.microsoft.com/office/word/2010/wordprocessingInk" xmlns:wne="http://schemas.microsoft.com/office/word/2006/wordml" xmlns:wps="http://schemas.microsoft.com/office/word/2010/wordprocessingShape" mc:Ignorable="w14 w15 w16se w16cid w16 w16cex w16sdtdh wp14">
   <w:p>
     <w:pPr>
       <w:rPr>
@@ -21099,7 +21075,7 @@
             </wp:anchor>
           </w:drawing>
         </mc:Choice>
-        <mc:Fallback xmlns:w16sdtdh="http://schemas.microsoft.com/office/word/2020/wordml/sdtdatahash" xmlns:w16du="http://schemas.microsoft.com/office/word/2023/wordml/word16du" xmlns:w16="http://schemas.microsoft.com/office/word/2018/wordml" xmlns:w16cid="http://schemas.microsoft.com/office/word/2016/wordml/cid" xmlns:w16cex="http://schemas.microsoft.com/office/word/2018/wordml/cex" xmlns:oel="http://schemas.microsoft.com/office/2019/extlst" xmlns:am3d="http://schemas.microsoft.com/office/drawing/2017/model3d" xmlns:aink="http://schemas.microsoft.com/office/drawing/2016/ink" xmlns:cx8="http://schemas.microsoft.com/office/drawing/2016/5/14/chartex" xmlns:cx7="http://schemas.microsoft.com/office/drawing/2016/5/13/chartex" xmlns:cx6="http://schemas.microsoft.com/office/drawing/2016/5/12/chartex" xmlns:cx5="http://schemas.microsoft.com/office/drawing/2016/5/11/chartex" xmlns:cx4="http://schemas.microsoft.com/office/drawing/2016/5/10/chartex" xmlns:cx3="http://schemas.microsoft.com/office/drawing/2016/5/9/chartex" xmlns:cx2="http://schemas.microsoft.com/office/drawing/2015/10/21/chartex">
+        <mc:Fallback xmlns:w16du="http://schemas.microsoft.com/office/word/2023/wordml/word16du">
           <w:pict>
             <v:line w14:anchorId="115B1458" id="Line 2" o:spid="_x0000_s1026" style="position:absolute;flip:y;z-index:251659264;visibility:visible;mso-wrap-style:square;mso-width-percent:0;mso-height-percent:0;mso-wrap-distance-left:9pt;mso-wrap-distance-top:0;mso-wrap-distance-right:9pt;mso-wrap-distance-bottom:0;mso-position-horizontal:right;mso-position-horizontal-relative:margin;mso-position-vertical:absolute;mso-position-vertical-relative:text;mso-width-percent:0;mso-height-percent:0;mso-width-relative:page;mso-height-relative:page" from="420pt,-4.35pt" to="891.2pt,-2.75pt" o:gfxdata="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" strokecolor="#943634" strokeweight="5pt">
               <v:stroke linestyle="thinThick"/>
@@ -21363,7 +21339,7 @@
 </file>
 
 <file path=word/footnotes.xml><?xml version="1.0" encoding="utf-8"?>
-<w:footnotes xmlns:wpc="http://schemas.microsoft.com/office/word/2010/wordprocessingCanvas" xmlns:cx="http://schemas.microsoft.com/office/drawing/2014/chartex" xmlns:cx1="http://schemas.microsoft.com/office/drawing/2015/9/8/chartex" xmlns:mc="http://schemas.openxmlformats.org/markup-compatibility/2006" xmlns:o="urn:schemas-microsoft-com:office:office" xmlns:r="http://schemas.openxmlformats.org/officeDocument/2006/relationships" xmlns:m="http://schemas.openxmlformats.org/officeDocument/2006/math" xmlns:v="urn:schemas-microsoft-com:vml" xmlns:wp14="http://schemas.microsoft.com/office/word/2010/wordprocessingDrawing" xmlns:wp="http://schemas.openxmlformats.org/drawingml/2006/wordprocessingDrawing" xmlns:w10="urn:schemas-microsoft-com:office:word" xmlns:w="http://schemas.openxmlformats.org/wordprocessingml/2006/main" xmlns:w14="http://schemas.microsoft.com/office/word/2010/wordml" xmlns:w15="http://schemas.microsoft.com/office/word/2012/wordml" xmlns:w16se="http://schemas.microsoft.com/office/word/2015/wordml/symex" xmlns:wpg="http://schemas.microsoft.com/office/word/2010/wordprocessingGroup" xmlns:wpi="http://schemas.microsoft.com/office/word/2010/wordprocessingInk" xmlns:wne="http://schemas.microsoft.com/office/word/2006/wordml" xmlns:wps="http://schemas.microsoft.com/office/word/2010/wordprocessingShape" mc:Ignorable="w14 w15 w16se wp14">
+<w:footnotes xmlns:wpc="http://schemas.microsoft.com/office/word/2010/wordprocessingCanvas" xmlns:cx="http://schemas.microsoft.com/office/drawing/2014/chartex" xmlns:cx1="http://schemas.microsoft.com/office/drawing/2015/9/8/chartex" xmlns:cx2="http://schemas.microsoft.com/office/drawing/2015/10/21/chartex" xmlns:cx3="http://schemas.microsoft.com/office/drawing/2016/5/9/chartex" xmlns:cx4="http://schemas.microsoft.com/office/drawing/2016/5/10/chartex" xmlns:cx5="http://schemas.microsoft.com/office/drawing/2016/5/11/chartex" xmlns:cx6="http://schemas.microsoft.com/office/drawing/2016/5/12/chartex" xmlns:cx7="http://schemas.microsoft.com/office/drawing/2016/5/13/chartex" xmlns:cx8="http://schemas.microsoft.com/office/drawing/2016/5/14/chartex" xmlns:mc="http://schemas.openxmlformats.org/markup-compatibility/2006" xmlns:aink="http://schemas.microsoft.com/office/drawing/2016/ink" xmlns:am3d="http://schemas.microsoft.com/office/drawing/2017/model3d" xmlns:o="urn:schemas-microsoft-com:office:office" xmlns:oel="http://schemas.microsoft.com/office/2019/extlst" xmlns:r="http://schemas.openxmlformats.org/officeDocument/2006/relationships" xmlns:m="http://schemas.openxmlformats.org/officeDocument/2006/math" xmlns:v="urn:schemas-microsoft-com:vml" xmlns:wp14="http://schemas.microsoft.com/office/word/2010/wordprocessingDrawing" xmlns:wp="http://schemas.openxmlformats.org/drawingml/2006/wordprocessingDrawing" xmlns:w10="urn:schemas-microsoft-com:office:word" xmlns:w="http://schemas.openxmlformats.org/wordprocessingml/2006/main" xmlns:w14="http://schemas.microsoft.com/office/word/2010/wordml" xmlns:w15="http://schemas.microsoft.com/office/word/2012/wordml" xmlns:w16cex="http://schemas.microsoft.com/office/word/2018/wordml/cex" xmlns:w16cid="http://schemas.microsoft.com/office/word/2016/wordml/cid" xmlns:w16="http://schemas.microsoft.com/office/word/2018/wordml" xmlns:w16sdtdh="http://schemas.microsoft.com/office/word/2020/wordml/sdtdatahash" xmlns:w16se="http://schemas.microsoft.com/office/word/2015/wordml/symex" xmlns:wpg="http://schemas.microsoft.com/office/word/2010/wordprocessingGroup" xmlns:wpi="http://schemas.microsoft.com/office/word/2010/wordprocessingInk" xmlns:wne="http://schemas.microsoft.com/office/word/2006/wordml" xmlns:wps="http://schemas.microsoft.com/office/word/2010/wordprocessingShape" mc:Ignorable="w14 w15 w16se w16cid w16 w16cex w16sdtdh wp14">
   <w:footnote w:type="separator" w:id="-1">
     <w:p>
       <w:r>
@@ -21382,7 +21358,7 @@
 </file>
 
 <file path=word/header1.xml><?xml version="1.0" encoding="utf-8"?>
-<w:hdr xmlns:wpc="http://schemas.microsoft.com/office/word/2010/wordprocessingCanvas" xmlns:cx="http://schemas.microsoft.com/office/drawing/2014/chartex" xmlns:cx1="http://schemas.microsoft.com/office/drawing/2015/9/8/chartex" xmlns:mc="http://schemas.openxmlformats.org/markup-compatibility/2006" xmlns:o="urn:schemas-microsoft-com:office:office" xmlns:r="http://schemas.openxmlformats.org/officeDocument/2006/relationships" xmlns:m="http://schemas.openxmlformats.org/officeDocument/2006/math" xmlns:v="urn:schemas-microsoft-com:vml" xmlns:wp14="http://schemas.microsoft.com/office/word/2010/wordprocessingDrawing" xmlns:wp="http://schemas.openxmlformats.org/drawingml/2006/wordprocessingDrawing" xmlns:w10="urn:schemas-microsoft-com:office:word" xmlns:w="http://schemas.openxmlformats.org/wordprocessingml/2006/main" xmlns:w14="http://schemas.microsoft.com/office/word/2010/wordml" xmlns:w15="http://schemas.microsoft.com/office/word/2012/wordml" xmlns:w16se="http://schemas.microsoft.com/office/word/2015/wordml/symex" xmlns:wpg="http://schemas.microsoft.com/office/word/2010/wordprocessingGroup" xmlns:wpi="http://schemas.microsoft.com/office/word/2010/wordprocessingInk" xmlns:wne="http://schemas.microsoft.com/office/word/2006/wordml" xmlns:wps="http://schemas.microsoft.com/office/word/2010/wordprocessingShape" mc:Ignorable="w14 w15 w16se wp14">
+<w:hdr xmlns:wpc="http://schemas.microsoft.com/office/word/2010/wordprocessingCanvas" xmlns:cx="http://schemas.microsoft.com/office/drawing/2014/chartex" xmlns:cx1="http://schemas.microsoft.com/office/drawing/2015/9/8/chartex" xmlns:cx2="http://schemas.microsoft.com/office/drawing/2015/10/21/chartex" xmlns:cx3="http://schemas.microsoft.com/office/drawing/2016/5/9/chartex" xmlns:cx4="http://schemas.microsoft.com/office/drawing/2016/5/10/chartex" xmlns:cx5="http://schemas.microsoft.com/office/drawing/2016/5/11/chartex" xmlns:cx6="http://schemas.microsoft.com/office/drawing/2016/5/12/chartex" xmlns:cx7="http://schemas.microsoft.com/office/drawing/2016/5/13/chartex" xmlns:cx8="http://schemas.microsoft.com/office/drawing/2016/5/14/chartex" xmlns:mc="http://schemas.openxmlformats.org/markup-compatibility/2006" xmlns:aink="http://schemas.microsoft.com/office/drawing/2016/ink" xmlns:am3d="http://schemas.microsoft.com/office/drawing/2017/model3d" xmlns:o="urn:schemas-microsoft-com:office:office" xmlns:oel="http://schemas.microsoft.com/office/2019/extlst" xmlns:r="http://schemas.openxmlformats.org/officeDocument/2006/relationships" xmlns:m="http://schemas.openxmlformats.org/officeDocument/2006/math" xmlns:v="urn:schemas-microsoft-com:vml" xmlns:wp14="http://schemas.microsoft.com/office/word/2010/wordprocessingDrawing" xmlns:wp="http://schemas.openxmlformats.org/drawingml/2006/wordprocessingDrawing" xmlns:w10="urn:schemas-microsoft-com:office:word" xmlns:w="http://schemas.openxmlformats.org/wordprocessingml/2006/main" xmlns:w14="http://schemas.microsoft.com/office/word/2010/wordml" xmlns:w15="http://schemas.microsoft.com/office/word/2012/wordml" xmlns:w16cex="http://schemas.microsoft.com/office/word/2018/wordml/cex" xmlns:w16cid="http://schemas.microsoft.com/office/word/2016/wordml/cid" xmlns:w16="http://schemas.microsoft.com/office/word/2018/wordml" xmlns:w16sdtdh="http://schemas.microsoft.com/office/word/2020/wordml/sdtdatahash" xmlns:w16se="http://schemas.microsoft.com/office/word/2015/wordml/symex" xmlns:wpg="http://schemas.microsoft.com/office/word/2010/wordprocessingGroup" xmlns:wpi="http://schemas.microsoft.com/office/word/2010/wordprocessingInk" xmlns:wne="http://schemas.microsoft.com/office/word/2006/wordml" xmlns:wps="http://schemas.microsoft.com/office/word/2010/wordprocessingShape" mc:Ignorable="w14 w15 w16se w16cid w16 w16cex w16sdtdh wp14">
   <w:p>
     <w:pPr>
       <w:pStyle w:val="Header"/>
@@ -21697,7 +21673,7 @@
             </wp:anchor>
           </w:drawing>
         </mc:Choice>
-        <mc:Fallback xmlns:w16sdtdh="http://schemas.microsoft.com/office/word/2020/wordml/sdtdatahash" xmlns:w16du="http://schemas.microsoft.com/office/word/2023/wordml/word16du" xmlns:w16="http://schemas.microsoft.com/office/word/2018/wordml" xmlns:w16cid="http://schemas.microsoft.com/office/word/2016/wordml/cid" xmlns:w16cex="http://schemas.microsoft.com/office/word/2018/wordml/cex" xmlns:oel="http://schemas.microsoft.com/office/2019/extlst" xmlns:am3d="http://schemas.microsoft.com/office/drawing/2017/model3d" xmlns:aink="http://schemas.microsoft.com/office/drawing/2016/ink" xmlns:cx8="http://schemas.microsoft.com/office/drawing/2016/5/14/chartex" xmlns:cx7="http://schemas.microsoft.com/office/drawing/2016/5/13/chartex" xmlns:cx6="http://schemas.microsoft.com/office/drawing/2016/5/12/chartex" xmlns:cx5="http://schemas.microsoft.com/office/drawing/2016/5/11/chartex" xmlns:cx4="http://schemas.microsoft.com/office/drawing/2016/5/10/chartex" xmlns:cx3="http://schemas.microsoft.com/office/drawing/2016/5/9/chartex" xmlns:cx2="http://schemas.microsoft.com/office/drawing/2015/10/21/chartex">
+        <mc:Fallback xmlns:w16du="http://schemas.microsoft.com/office/word/2023/wordml/word16du">
           <w:pict>
             <v:line w14:anchorId="1420F377" id="Straight Connector 8" o:spid="_x0000_s1026" style="position:absolute;flip:y;z-index:251662336;visibility:visible;mso-wrap-style:square;mso-width-percent:0;mso-height-percent:0;mso-wrap-distance-left:9pt;mso-wrap-distance-top:0;mso-wrap-distance-right:9pt;mso-wrap-distance-bottom:0;mso-position-horizontal:absolute;mso-position-horizontal-relative:text;mso-position-vertical:absolute;mso-position-vertical-relative:text;mso-width-percent:0;mso-height-percent:0;mso-width-relative:page;mso-height-relative:page" from="-17.65pt,10.6pt" to="465.6pt,12.35pt" o:gfxdata="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" strokecolor="#943634" strokeweight="5pt">
               <v:stroke linestyle="thinThick"/>
@@ -21716,7 +21692,7 @@
 </file>
 
 <file path=word/numbering.xml><?xml version="1.0" encoding="utf-8"?>
-<w:numbering xmlns:wpc="http://schemas.microsoft.com/office/word/2010/wordprocessingCanvas" xmlns:cx="http://schemas.microsoft.com/office/drawing/2014/chartex" xmlns:cx1="http://schemas.microsoft.com/office/drawing/2015/9/8/chartex" xmlns:mc="http://schemas.openxmlformats.org/markup-compatibility/2006" xmlns:o="urn:schemas-microsoft-com:office:office" xmlns:r="http://schemas.openxmlformats.org/officeDocument/2006/relationships" xmlns:m="http://schemas.openxmlformats.org/officeDocument/2006/math" xmlns:v="urn:schemas-microsoft-com:vml" xmlns:wp14="http://schemas.microsoft.com/office/word/2010/wordprocessingDrawing" xmlns:wp="http://schemas.openxmlformats.org/drawingml/2006/wordprocessingDrawing" xmlns:w10="urn:schemas-microsoft-com:office:word" xmlns:w="http://schemas.openxmlformats.org/wordprocessingml/2006/main" xmlns:w14="http://schemas.microsoft.com/office/word/2010/wordml" xmlns:w15="http://schemas.microsoft.com/office/word/2012/wordml" xmlns:w16se="http://schemas.microsoft.com/office/word/2015/wordml/symex" xmlns:wpg="http://schemas.microsoft.com/office/word/2010/wordprocessingGroup" xmlns:wpi="http://schemas.microsoft.com/office/word/2010/wordprocessingInk" xmlns:wne="http://schemas.microsoft.com/office/word/2006/wordml" xmlns:wps="http://schemas.microsoft.com/office/word/2010/wordprocessingShape" mc:Ignorable="w14 w15 w16se wp14">
+<w:numbering xmlns:wpc="http://schemas.microsoft.com/office/word/2010/wordprocessingCanvas" xmlns:cx="http://schemas.microsoft.com/office/drawing/2014/chartex" xmlns:cx1="http://schemas.microsoft.com/office/drawing/2015/9/8/chartex" xmlns:cx2="http://schemas.microsoft.com/office/drawing/2015/10/21/chartex" xmlns:cx3="http://schemas.microsoft.com/office/drawing/2016/5/9/chartex" xmlns:cx4="http://schemas.microsoft.com/office/drawing/2016/5/10/chartex" xmlns:cx5="http://schemas.microsoft.com/office/drawing/2016/5/11/chartex" xmlns:cx6="http://schemas.microsoft.com/office/drawing/2016/5/12/chartex" xmlns:cx7="http://schemas.microsoft.com/office/drawing/2016/5/13/chartex" xmlns:cx8="http://schemas.microsoft.com/office/drawing/2016/5/14/chartex" xmlns:mc="http://schemas.openxmlformats.org/markup-compatibility/2006" xmlns:aink="http://schemas.microsoft.com/office/drawing/2016/ink" xmlns:am3d="http://schemas.microsoft.com/office/drawing/2017/model3d" xmlns:o="urn:schemas-microsoft-com:office:office" xmlns:oel="http://schemas.microsoft.com/office/2019/extlst" xmlns:r="http://schemas.openxmlformats.org/officeDocument/2006/relationships" xmlns:m="http://schemas.openxmlformats.org/officeDocument/2006/math" xmlns:v="urn:schemas-microsoft-com:vml" xmlns:wp14="http://schemas.microsoft.com/office/word/2010/wordprocessingDrawing" xmlns:wp="http://schemas.openxmlformats.org/drawingml/2006/wordprocessingDrawing" xmlns:w10="urn:schemas-microsoft-com:office:word" xmlns:w="http://schemas.openxmlformats.org/wordprocessingml/2006/main" xmlns:w14="http://schemas.microsoft.com/office/word/2010/wordml" xmlns:w15="http://schemas.microsoft.com/office/word/2012/wordml" xmlns:w16cex="http://schemas.microsoft.com/office/word/2018/wordml/cex" xmlns:w16cid="http://schemas.microsoft.com/office/word/2016/wordml/cid" xmlns:w16="http://schemas.microsoft.com/office/word/2018/wordml" xmlns:w16sdtdh="http://schemas.microsoft.com/office/word/2020/wordml/sdtdatahash" xmlns:w16se="http://schemas.microsoft.com/office/word/2015/wordml/symex" xmlns:wpg="http://schemas.microsoft.com/office/word/2010/wordprocessingGroup" xmlns:wpi="http://schemas.microsoft.com/office/word/2010/wordprocessingInk" xmlns:wne="http://schemas.microsoft.com/office/word/2006/wordml" xmlns:wps="http://schemas.microsoft.com/office/word/2010/wordprocessingShape" mc:Ignorable="w14 w15 w16se w16cid w16 w16cex w16sdtdh wp14">
   <w:abstractNum w:abstractNumId="0" w15:restartNumberingAfterBreak="0">
     <w:nsid w:val="12F97F2C"/>
     <w:multiLevelType w:val="hybridMultilevel"/>
@@ -24283,10 +24259,10 @@
       </w:rPr>
     </w:lvl>
   </w:abstractNum>
-  <w:num w:numId="1">
+  <w:num w:numId="1" w16cid:durableId="2056391067">
     <w:abstractNumId w:val="25"/>
   </w:num>
-  <w:num w:numId="2">
+  <w:num w:numId="2" w16cid:durableId="831875132">
     <w:abstractNumId w:val="25"/>
     <w:lvlOverride w:ilvl="0">
       <w:startOverride w:val="2"/>
@@ -24295,7 +24271,7 @@
       <w:startOverride w:val="1"/>
     </w:lvlOverride>
   </w:num>
-  <w:num w:numId="3">
+  <w:num w:numId="3" w16cid:durableId="216665223">
     <w:abstractNumId w:val="25"/>
     <w:lvlOverride w:ilvl="0">
       <w:startOverride w:val="1"/>
@@ -24325,79 +24301,79 @@
       <w:startOverride w:val="1"/>
     </w:lvlOverride>
   </w:num>
-  <w:num w:numId="4">
+  <w:num w:numId="4" w16cid:durableId="1615140089">
     <w:abstractNumId w:val="7"/>
   </w:num>
-  <w:num w:numId="5">
+  <w:num w:numId="5" w16cid:durableId="1945073981">
     <w:abstractNumId w:val="18"/>
   </w:num>
-  <w:num w:numId="6">
+  <w:num w:numId="6" w16cid:durableId="1846165304">
     <w:abstractNumId w:val="8"/>
   </w:num>
-  <w:num w:numId="7">
+  <w:num w:numId="7" w16cid:durableId="1450933225">
     <w:abstractNumId w:val="3"/>
   </w:num>
-  <w:num w:numId="8">
+  <w:num w:numId="8" w16cid:durableId="998577660">
     <w:abstractNumId w:val="24"/>
   </w:num>
-  <w:num w:numId="9">
+  <w:num w:numId="9" w16cid:durableId="2017342095">
     <w:abstractNumId w:val="16"/>
   </w:num>
-  <w:num w:numId="10">
+  <w:num w:numId="10" w16cid:durableId="1629126347">
     <w:abstractNumId w:val="17"/>
   </w:num>
-  <w:num w:numId="11">
+  <w:num w:numId="11" w16cid:durableId="1322998638">
     <w:abstractNumId w:val="19"/>
   </w:num>
-  <w:num w:numId="12">
+  <w:num w:numId="12" w16cid:durableId="1307004161">
     <w:abstractNumId w:val="22"/>
   </w:num>
-  <w:num w:numId="13">
+  <w:num w:numId="13" w16cid:durableId="176964487">
     <w:abstractNumId w:val="12"/>
   </w:num>
-  <w:num w:numId="14">
+  <w:num w:numId="14" w16cid:durableId="692614518">
     <w:abstractNumId w:val="1"/>
   </w:num>
-  <w:num w:numId="15">
+  <w:num w:numId="15" w16cid:durableId="1262908443">
     <w:abstractNumId w:val="5"/>
   </w:num>
-  <w:num w:numId="16">
+  <w:num w:numId="16" w16cid:durableId="1314142605">
     <w:abstractNumId w:val="0"/>
   </w:num>
-  <w:num w:numId="17">
+  <w:num w:numId="17" w16cid:durableId="1165585967">
     <w:abstractNumId w:val="4"/>
   </w:num>
-  <w:num w:numId="18">
+  <w:num w:numId="18" w16cid:durableId="4982720">
     <w:abstractNumId w:val="13"/>
   </w:num>
-  <w:num w:numId="19">
+  <w:num w:numId="19" w16cid:durableId="489634832">
     <w:abstractNumId w:val="9"/>
   </w:num>
-  <w:num w:numId="20">
+  <w:num w:numId="20" w16cid:durableId="768820031">
     <w:abstractNumId w:val="20"/>
   </w:num>
-  <w:num w:numId="21">
+  <w:num w:numId="21" w16cid:durableId="1968580299">
     <w:abstractNumId w:val="23"/>
   </w:num>
-  <w:num w:numId="22">
+  <w:num w:numId="22" w16cid:durableId="1545556667">
     <w:abstractNumId w:val="2"/>
   </w:num>
-  <w:num w:numId="23">
+  <w:num w:numId="23" w16cid:durableId="1448046156">
     <w:abstractNumId w:val="6"/>
   </w:num>
-  <w:num w:numId="24">
+  <w:num w:numId="24" w16cid:durableId="1928730080">
     <w:abstractNumId w:val="15"/>
   </w:num>
-  <w:num w:numId="25">
+  <w:num w:numId="25" w16cid:durableId="430509359">
     <w:abstractNumId w:val="11"/>
   </w:num>
-  <w:num w:numId="26">
+  <w:num w:numId="26" w16cid:durableId="1358775387">
     <w:abstractNumId w:val="21"/>
   </w:num>
-  <w:num w:numId="27">
+  <w:num w:numId="27" w16cid:durableId="2079476267">
     <w:abstractNumId w:val="10"/>
   </w:num>
-  <w:num w:numId="28">
+  <w:num w:numId="28" w16cid:durableId="1092123122">
     <w:abstractNumId w:val="14"/>
   </w:num>
   <w:numIdMacAtCleanup w:val="28"/>
@@ -24405,7 +24381,7 @@
 </file>
 
 <file path=word/styles.xml><?xml version="1.0" encoding="utf-8"?>
-<w:styles xmlns:mc="http://schemas.openxmlformats.org/markup-compatibility/2006" xmlns:r="http://schemas.openxmlformats.org/officeDocument/2006/relationships" xmlns:w="http://schemas.openxmlformats.org/wordprocessingml/2006/main" xmlns:w14="http://schemas.microsoft.com/office/word/2010/wordml" xmlns:w15="http://schemas.microsoft.com/office/word/2012/wordml" xmlns:w16se="http://schemas.microsoft.com/office/word/2015/wordml/symex" mc:Ignorable="w14 w15 w16se">
+<w:styles xmlns:mc="http://schemas.openxmlformats.org/markup-compatibility/2006" xmlns:r="http://schemas.openxmlformats.org/officeDocument/2006/relationships" xmlns:w="http://schemas.openxmlformats.org/wordprocessingml/2006/main" xmlns:w14="http://schemas.microsoft.com/office/word/2010/wordml" xmlns:w15="http://schemas.microsoft.com/office/word/2012/wordml" xmlns:w16cex="http://schemas.microsoft.com/office/word/2018/wordml/cex" xmlns:w16cid="http://schemas.microsoft.com/office/word/2016/wordml/cid" xmlns:w16="http://schemas.microsoft.com/office/word/2018/wordml" xmlns:w16sdtdh="http://schemas.microsoft.com/office/word/2020/wordml/sdtdatahash" xmlns:w16se="http://schemas.microsoft.com/office/word/2015/wordml/symex" mc:Ignorable="w14 w15 w16se w16cid w16 w16cex w16sdtdh">
   <w:docDefaults>
     <w:rPrDefault>
       <w:rPr>
@@ -24421,7 +24397,7 @@
       </w:pPr>
     </w:pPrDefault>
   </w:docDefaults>
-  <w:latentStyles w:defLockedState="0" w:defUIPriority="99" w:defSemiHidden="0" w:defUnhideWhenUsed="0" w:defQFormat="0" w:count="371">
+  <w:latentStyles w:defLockedState="0" w:defUIPriority="99" w:defSemiHidden="0" w:defUnhideWhenUsed="0" w:defQFormat="0" w:count="376">
     <w:lsdException w:name="Normal" w:uiPriority="0" w:qFormat="1"/>
     <w:lsdException w:name="heading 1" w:uiPriority="0" w:qFormat="1"/>
     <w:lsdException w:name="heading 2" w:semiHidden="1" w:uiPriority="0" w:unhideWhenUsed="1" w:qFormat="1"/>
@@ -24793,6 +24769,11 @@
     <w:lsdException w:name="List Table 5 Dark Accent 6" w:uiPriority="50"/>
     <w:lsdException w:name="List Table 6 Colorful Accent 6" w:uiPriority="51"/>
     <w:lsdException w:name="List Table 7 Colorful Accent 6" w:uiPriority="52"/>
+    <w:lsdException w:name="Mention" w:semiHidden="1" w:unhideWhenUsed="1"/>
+    <w:lsdException w:name="Smart Hyperlink" w:semiHidden="1" w:unhideWhenUsed="1"/>
+    <w:lsdException w:name="Hashtag" w:semiHidden="1" w:unhideWhenUsed="1"/>
+    <w:lsdException w:name="Unresolved Mention" w:semiHidden="1" w:unhideWhenUsed="1"/>
+    <w:lsdException w:name="Smart Link" w:semiHidden="1" w:unhideWhenUsed="1"/>
   </w:latentStyles>
   <w:style w:type="paragraph" w:default="1" w:styleId="Normal">
     <w:name w:val="Normal"/>
@@ -25707,6 +25688,15 @@
 </file>
 
 <file path=customXml/item1.xml><?xml version="1.0" encoding="utf-8"?>
+<?mso-contentType ?>
+<FormTemplates xmlns="http://schemas.microsoft.com/sharepoint/v3/contenttype/forms">
+  <Display>DocumentLibraryForm</Display>
+  <Edit>DocumentLibraryForm</Edit>
+  <New>DocumentLibraryForm</New>
+</FormTemplates>
+</file>
+
+<file path=customXml/item2.xml><?xml version="1.0" encoding="utf-8"?>
 <ct:contentTypeSchema xmlns:ct="http://schemas.microsoft.com/office/2006/metadata/contentType" xmlns:ma="http://schemas.microsoft.com/office/2006/metadata/properties/metaAttributes" ct:_="" ma:_="" ma:contentTypeName="Document" ma:contentTypeID="0x01010030CACD9583EB43499203B80D1AE01890" ma:contentTypeVersion="0" ma:contentTypeDescription="Create a new document." ma:contentTypeScope="" ma:versionID="a6ae6d8d11fccc9895bc909eaeebd173">
   <xsd:schema xmlns:xsd="http://www.w3.org/2001/XMLSchema" xmlns:xs="http://www.w3.org/2001/XMLSchema" xmlns:p="http://schemas.microsoft.com/office/2006/metadata/properties" targetNamespace="http://schemas.microsoft.com/office/2006/metadata/properties" ma:root="true" ma:fieldsID="b34f15b030d40ffca33e4aeb8eb001f5">
     <xsd:element name="properties">
@@ -25820,20 +25810,19 @@
 </ct:contentTypeSchema>
 </file>
 
-<file path=customXml/item2.xml><?xml version="1.0" encoding="utf-8"?>
-<?mso-contentType ?>
-<FormTemplates xmlns="http://schemas.microsoft.com/sharepoint/v3/contenttype/forms">
-  <Display>DocumentLibraryForm</Display>
-  <Edit>DocumentLibraryForm</Edit>
-  <New>DocumentLibraryForm</New>
-</FormTemplates>
-</file>
-
 <file path=customXml/item3.xml><?xml version="1.0" encoding="utf-8"?>
 <b:Sources xmlns:b="http://schemas.openxmlformats.org/officeDocument/2006/bibliography" xmlns="http://schemas.openxmlformats.org/officeDocument/2006/bibliography" SelectedStyle="/APASixthEditionOfficeOnline.xsl" StyleName="APA" Version="6"/>
 </file>
 
 <file path=customXml/itemProps1.xml><?xml version="1.0" encoding="utf-8"?>
+<ds:datastoreItem xmlns:ds="http://schemas.openxmlformats.org/officeDocument/2006/customXml" ds:itemID="{B80D4D3F-1400-4738-86D1-A9606F716F22}">
+  <ds:schemaRefs>
+    <ds:schemaRef ds:uri="http://schemas.microsoft.com/sharepoint/v3/contenttype/forms"/>
+  </ds:schemaRefs>
+</ds:datastoreItem>
+</file>
+
+<file path=customXml/itemProps2.xml><?xml version="1.0" encoding="utf-8"?>
 <ds:datastoreItem xmlns:ds="http://schemas.openxmlformats.org/officeDocument/2006/customXml" ds:itemID="{F3D847EE-DAB7-4C89-9EA0-1A2F85429ECC}">
   <ds:schemaRefs>
     <ds:schemaRef ds:uri="http://schemas.microsoft.com/office/2006/metadata/contentType"/>
@@ -25849,14 +25838,6 @@
 </ds:datastoreItem>
 </file>
 
-<file path=customXml/itemProps2.xml><?xml version="1.0" encoding="utf-8"?>
-<ds:datastoreItem xmlns:ds="http://schemas.openxmlformats.org/officeDocument/2006/customXml" ds:itemID="{B80D4D3F-1400-4738-86D1-A9606F716F22}">
-  <ds:schemaRefs>
-    <ds:schemaRef ds:uri="http://schemas.microsoft.com/sharepoint/v3/contenttype/forms"/>
-  </ds:schemaRefs>
-</ds:datastoreItem>
-</file>
-
 <file path=customXml/itemProps3.xml><?xml version="1.0" encoding="utf-8"?>
 <ds:datastoreItem xmlns:ds="http://schemas.openxmlformats.org/officeDocument/2006/customXml" ds:itemID="{269C1B30-857E-48B3-AD58-D303AE277E80}">
   <ds:schemaRefs>

</xml_diff>